<commit_message>
Titel Spielanleitung - Doku
</commit_message>
<xml_diff>
--- a/docs/Projektdoku.docx
+++ b/docs/Projektdoku.docx
@@ -37,6 +37,15 @@
         </w:rPr>
         <w:t xml:space="preserve"> V2.0</w:t>
       </w:r>
+      <w:r>
+        <w:rPr>
+          <w:rFonts w:ascii="HelveticaNeue LT 65 Medium" w:hAnsi="HelveticaNeue LT 65 Medium"/>
+          <w:sz w:val="56"/>
+        </w:rPr>
+        <w:t xml:space="preserve"> (Version?)</w:t>
+      </w:r>
+      <w:bookmarkStart w:id="0" w:name="_GoBack"/>
+      <w:bookmarkEnd w:id="0"/>
     </w:p>
     <w:p>
       <w:r>
@@ -289,7 +298,7 @@
         <w:rPr>
           <w:noProof/>
         </w:rPr>
-        <w:instrText xml:space="preserve"> PAGEREF _Toc325906853 \h </w:instrText>
+        <w:instrText xml:space="preserve"> PAGEREF _Toc326304814 \h </w:instrText>
       </w:r>
       <w:r>
         <w:rPr>
@@ -364,7 +373,7 @@
         <w:rPr>
           <w:noProof/>
         </w:rPr>
-        <w:instrText xml:space="preserve"> PAGEREF _Toc325906854 \h </w:instrText>
+        <w:instrText xml:space="preserve"> PAGEREF _Toc326304815 \h </w:instrText>
       </w:r>
       <w:r>
         <w:rPr>
@@ -439,7 +448,7 @@
         <w:rPr>
           <w:noProof/>
         </w:rPr>
-        <w:instrText xml:space="preserve"> PAGEREF _Toc325906855 \h </w:instrText>
+        <w:instrText xml:space="preserve"> PAGEREF _Toc326304816 \h </w:instrText>
       </w:r>
       <w:r>
         <w:rPr>
@@ -512,7 +521,7 @@
         <w:rPr>
           <w:noProof/>
         </w:rPr>
-        <w:instrText xml:space="preserve"> PAGEREF _Toc325906856 \h </w:instrText>
+        <w:instrText xml:space="preserve"> PAGEREF _Toc326304817 \h </w:instrText>
       </w:r>
       <w:r>
         <w:rPr>
@@ -585,7 +594,7 @@
         <w:rPr>
           <w:noProof/>
         </w:rPr>
-        <w:instrText xml:space="preserve"> PAGEREF _Toc325906857 \h </w:instrText>
+        <w:instrText xml:space="preserve"> PAGEREF _Toc326304818 \h </w:instrText>
       </w:r>
       <w:r>
         <w:rPr>
@@ -658,7 +667,7 @@
         <w:rPr>
           <w:noProof/>
         </w:rPr>
-        <w:instrText xml:space="preserve"> PAGEREF _Toc325906858 \h </w:instrText>
+        <w:instrText xml:space="preserve"> PAGEREF _Toc326304819 \h </w:instrText>
       </w:r>
       <w:r>
         <w:rPr>
@@ -731,7 +740,7 @@
         <w:rPr>
           <w:noProof/>
         </w:rPr>
-        <w:instrText xml:space="preserve"> PAGEREF _Toc325906859 \h </w:instrText>
+        <w:instrText xml:space="preserve"> PAGEREF _Toc326304820 \h </w:instrText>
       </w:r>
       <w:r>
         <w:rPr>
@@ -806,7 +815,7 @@
         <w:rPr>
           <w:noProof/>
         </w:rPr>
-        <w:instrText xml:space="preserve"> PAGEREF _Toc325906860 \h </w:instrText>
+        <w:instrText xml:space="preserve"> PAGEREF _Toc326304821 \h </w:instrText>
       </w:r>
       <w:r>
         <w:rPr>
@@ -881,7 +890,7 @@
         <w:rPr>
           <w:noProof/>
         </w:rPr>
-        <w:instrText xml:space="preserve"> PAGEREF _Toc325906861 \h </w:instrText>
+        <w:instrText xml:space="preserve"> PAGEREF _Toc326304822 \h </w:instrText>
       </w:r>
       <w:r>
         <w:rPr>
@@ -956,7 +965,7 @@
         <w:rPr>
           <w:noProof/>
         </w:rPr>
-        <w:instrText xml:space="preserve"> PAGEREF _Toc325906862 \h </w:instrText>
+        <w:instrText xml:space="preserve"> PAGEREF _Toc326304823 \h </w:instrText>
       </w:r>
       <w:r>
         <w:rPr>
@@ -1013,7 +1022,7 @@
         <w:rPr>
           <w:noProof/>
         </w:rPr>
-        <w:t>Schlusswort</w:t>
+        <w:t>Spielanleitung</w:t>
       </w:r>
       <w:r>
         <w:rPr>
@@ -1031,7 +1040,7 @@
         <w:rPr>
           <w:noProof/>
         </w:rPr>
-        <w:instrText xml:space="preserve"> PAGEREF _Toc325906863 \h </w:instrText>
+        <w:instrText xml:space="preserve"> PAGEREF _Toc326304824 \h </w:instrText>
       </w:r>
       <w:r>
         <w:rPr>
@@ -1072,6 +1081,81 @@
         <w:rPr>
           <w:noProof/>
         </w:rPr>
+        <w:t>8</w:t>
+      </w:r>
+      <w:r>
+        <w:rPr>
+          <w:rFonts w:asciiTheme="minorHAnsi" w:eastAsiaTheme="minorEastAsia" w:hAnsiTheme="minorHAnsi"/>
+          <w:b w:val="0"/>
+          <w:noProof/>
+          <w:sz w:val="22"/>
+          <w:lang w:eastAsia="de-CH"/>
+        </w:rPr>
+        <w:tab/>
+      </w:r>
+      <w:r>
+        <w:rPr>
+          <w:noProof/>
+        </w:rPr>
+        <w:t>Schlusswort</w:t>
+      </w:r>
+      <w:r>
+        <w:rPr>
+          <w:noProof/>
+        </w:rPr>
+        <w:tab/>
+      </w:r>
+      <w:r>
+        <w:rPr>
+          <w:noProof/>
+        </w:rPr>
+        <w:fldChar w:fldCharType="begin"/>
+      </w:r>
+      <w:r>
+        <w:rPr>
+          <w:noProof/>
+        </w:rPr>
+        <w:instrText xml:space="preserve"> PAGEREF _Toc326304825 \h </w:instrText>
+      </w:r>
+      <w:r>
+        <w:rPr>
+          <w:noProof/>
+        </w:rPr>
+      </w:r>
+      <w:r>
+        <w:rPr>
+          <w:noProof/>
+        </w:rPr>
+        <w:fldChar w:fldCharType="separate"/>
+      </w:r>
+      <w:r>
+        <w:rPr>
+          <w:noProof/>
+        </w:rPr>
+        <w:t>8-8</w:t>
+      </w:r>
+      <w:r>
+        <w:rPr>
+          <w:noProof/>
+        </w:rPr>
+        <w:fldChar w:fldCharType="end"/>
+      </w:r>
+    </w:p>
+    <w:p>
+      <w:pPr>
+        <w:pStyle w:val="Verzeichnis1"/>
+        <w:rPr>
+          <w:rFonts w:asciiTheme="minorHAnsi" w:eastAsiaTheme="minorEastAsia" w:hAnsiTheme="minorHAnsi"/>
+          <w:b w:val="0"/>
+          <w:noProof/>
+          <w:sz w:val="22"/>
+          <w:lang w:eastAsia="de-CH"/>
+        </w:rPr>
+      </w:pPr>
+      <w:r>
+        <w:rPr>
+          <w:noProof/>
+        </w:rPr>
         <w:t>Anhang</w:t>
       </w:r>
       <w:r>
@@ -1090,7 +1174,7 @@
         <w:rPr>
           <w:noProof/>
         </w:rPr>
-        <w:instrText xml:space="preserve"> PAGEREF _Toc325906864 \h </w:instrText>
+        <w:instrText xml:space="preserve"> PAGEREF _Toc326304826 \h </w:instrText>
       </w:r>
       <w:r>
         <w:rPr>
@@ -1107,15 +1191,7 @@
         <w:rPr>
           <w:noProof/>
         </w:rPr>
-        <w:t>7-</w:t>
-      </w:r>
-      <w:bookmarkStart w:id="0" w:name="_GoBack"/>
-      <w:bookmarkEnd w:id="0"/>
-      <w:r>
-        <w:rPr>
-          <w:noProof/>
-        </w:rPr>
-        <w:t>8</w:t>
+        <w:t>8-9</w:t>
       </w:r>
       <w:r>
         <w:rPr>
@@ -1153,7 +1229,7 @@
       <w:bookmarkStart w:id="4" w:name="_Toc323474566"/>
       <w:bookmarkStart w:id="5" w:name="_Toc323474727"/>
       <w:bookmarkStart w:id="6" w:name="_Toc323756481"/>
-      <w:bookmarkStart w:id="7" w:name="_Toc325906853"/>
+      <w:bookmarkStart w:id="7" w:name="_Toc326304814"/>
       <w:r>
         <w:lastRenderedPageBreak/>
         <w:t>Einleitung</w:t>
@@ -1296,7 +1372,7 @@
       <w:pPr>
         <w:pStyle w:val="berschrift1"/>
       </w:pPr>
-      <w:bookmarkStart w:id="9" w:name="_Toc325906854"/>
+      <w:bookmarkStart w:id="9" w:name="_Toc326304815"/>
       <w:r>
         <w:lastRenderedPageBreak/>
         <w:t>Planungsvorgehen</w:t>
@@ -1363,87 +1439,69 @@
         <w:t>f</w:t>
       </w:r>
       <w:r>
-        <w:t>zuspa</w:t>
+        <w:t>zuspalten und diese unter uns aufzuteilen, verwendeten wir das Prinzip mit den CRC</w:t>
+      </w:r>
+      <w:r>
+        <w:t xml:space="preserve"> (Anhang </w:t>
+      </w:r>
+      <w:r>
+        <w:t>3</w:t>
+      </w:r>
+      <w:r>
+        <w:t>)</w:t>
+      </w:r>
+      <w:r>
+        <w:t>. Wider Erwarten, funktionierte das Prinzip aussergewöhnlich gut. Innerhalb von 1 oder 2 Lektionen hatte jeder von uns mehrere Kärtchen mit schnittstellendefinierten Funktionen in den Händen, we</w:t>
       </w:r>
       <w:r>
         <w:t>l</w:t>
       </w:r>
       <w:r>
-        <w:t>ten und diese unter uns aufzuteilen, verwendeten wir das Prinzip mit den CRC</w:t>
-      </w:r>
+        <w:t>che man individuell bearbeiten konnte.</w:t>
+      </w:r>
+      <w:r>
+        <w:t xml:space="preserve"> </w:t>
+      </w:r>
+      <w:r>
+        <w:t xml:space="preserve">Als unser Spiel mit der Planung erstmals vorstellbar wurde, bemerkten wir auch diverse Kleinigkeiten, welche wir im Pflichtenheft ergänzen mussten. </w:t>
+      </w:r>
+      <w:r>
+        <w:t>Etwas verspätet</w:t>
+      </w:r>
+      <w:r>
+        <w:t>, aber zum Glück nicht vergessen,</w:t>
+      </w:r>
+      <w:r>
+        <w:t xml:space="preserve"> haben wir </w:t>
+      </w:r>
+      <w:r>
+        <w:t xml:space="preserve">dann </w:t>
+      </w:r>
+      <w:r>
+        <w:t>d</w:t>
+      </w:r>
+      <w:r>
+        <w:t>as</w:t>
+      </w:r>
+      <w:r>
+        <w:t xml:space="preserve"> </w:t>
+      </w:r>
+      <w:proofErr w:type="spellStart"/>
+      <w:r>
+        <w:t>Styleguideline</w:t>
+      </w:r>
+      <w:proofErr w:type="spellEnd"/>
       <w:r>
         <w:t xml:space="preserve"> (Anhang </w:t>
       </w:r>
       <w:r>
-        <w:t>3</w:t>
+        <w:t>4</w:t>
       </w:r>
       <w:r>
         <w:t>)</w:t>
       </w:r>
       <w:r>
-        <w:t>. Wider Erwarten, funktionie</w:t>
-      </w:r>
-      <w:r>
-        <w:t>r</w:t>
-      </w:r>
-      <w:r>
-        <w:t>te das Prinzip aussergewöhnlich gut. Innerhalb von 1 oder 2 Lektionen hatte jeder von uns mehrere Kärtchen mit schnittstellendefinierten Funktionen in den Händen, we</w:t>
-      </w:r>
-      <w:r>
-        <w:t>l</w:t>
-      </w:r>
-      <w:r>
-        <w:t>che man individuell bearbeiten konnte.</w:t>
-      </w:r>
-      <w:r>
-        <w:t xml:space="preserve"> </w:t>
-      </w:r>
-      <w:r>
-        <w:t xml:space="preserve">Als unser Spiel mit der Planung erstmals vorstellbar wurde, bemerkten wir auch diverse Kleinigkeiten, welche wir im Pflichtenheft ergänzen mussten. </w:t>
-      </w:r>
-      <w:r>
-        <w:t>Etwas verspätet</w:t>
-      </w:r>
-      <w:r>
-        <w:t>, aber zum Glück nicht vergessen,</w:t>
-      </w:r>
-      <w:r>
-        <w:t xml:space="preserve"> haben wir </w:t>
-      </w:r>
-      <w:r>
-        <w:t xml:space="preserve">dann </w:t>
-      </w:r>
-      <w:r>
-        <w:t>d</w:t>
-      </w:r>
-      <w:r>
-        <w:t>as</w:t>
-      </w:r>
-      <w:r>
-        <w:t xml:space="preserve"> </w:t>
-      </w:r>
-      <w:proofErr w:type="spellStart"/>
-      <w:r>
-        <w:t>Styleguideline</w:t>
-      </w:r>
-      <w:proofErr w:type="spellEnd"/>
-      <w:r>
-        <w:t xml:space="preserve"> (Anhang </w:t>
-      </w:r>
-      <w:r>
-        <w:t>4</w:t>
-      </w:r>
-      <w:r>
-        <w:t>)</w:t>
-      </w:r>
-      <w:r>
-        <w:t xml:space="preserve"> def</w:t>
-      </w:r>
-      <w:r>
-        <w:t>i</w:t>
-      </w:r>
-      <w:r>
-        <w:t>niert.</w:t>
+        <w:t xml:space="preserve"> definiert.</w:t>
       </w:r>
     </w:p>
     <w:p>
@@ -1474,7 +1532,7 @@
           <v:shape id="_x0000_i1025" type="#_x0000_t75" style="width:510.75pt;height:395.25pt" o:ole="">
             <v:imagedata r:id="rId22" o:title=""/>
           </v:shape>
-          <o:OLEObject Type="Embed" ProgID="Visio.Drawing.11" ShapeID="_x0000_i1025" DrawAspect="Content" ObjectID="_1399648701" r:id="rId23"/>
+          <o:OLEObject Type="Embed" ProgID="Visio.Drawing.11" ShapeID="_x0000_i1025" DrawAspect="Content" ObjectID="_1400046705" r:id="rId23"/>
         </w:object>
       </w:r>
       <w:r>
@@ -1490,7 +1548,7 @@
       <w:pPr>
         <w:pStyle w:val="berschrift1"/>
       </w:pPr>
-      <w:bookmarkStart w:id="10" w:name="_Toc325906855"/>
+      <w:bookmarkStart w:id="10" w:name="_Toc326304816"/>
       <w:r>
         <w:lastRenderedPageBreak/>
         <w:t>Realisation</w:t>
@@ -1504,7 +1562,13 @@
       </w:r>
       <w:proofErr w:type="spellEnd"/>
       <w:r>
-        <w:t xml:space="preserve"> und so…</w:t>
+        <w:t xml:space="preserve"> und </w:t>
+      </w:r>
+      <w:r>
+        <w:t>Erklärung komplizierter Funktionen?</w:t>
+      </w:r>
+      <w:r>
+        <w:t>…</w:t>
       </w:r>
     </w:p>
     <w:p/>
@@ -1512,7 +1576,7 @@
       <w:pPr>
         <w:pStyle w:val="berschrift2"/>
       </w:pPr>
-      <w:bookmarkStart w:id="11" w:name="_Toc325906856"/>
+      <w:bookmarkStart w:id="11" w:name="_Toc326304817"/>
       <w:r>
         <w:t>Main</w:t>
       </w:r>
@@ -1523,7 +1587,7 @@
       <w:pPr>
         <w:pStyle w:val="berschrift2"/>
       </w:pPr>
-      <w:bookmarkStart w:id="12" w:name="_Toc325906857"/>
+      <w:bookmarkStart w:id="12" w:name="_Toc326304818"/>
       <w:r>
         <w:t>Spiel</w:t>
       </w:r>
@@ -1534,18 +1598,17 @@
       <w:pPr>
         <w:pStyle w:val="berschrift2"/>
       </w:pPr>
-      <w:bookmarkStart w:id="13" w:name="_Toc325906858"/>
+      <w:bookmarkStart w:id="13" w:name="_Toc326304819"/>
       <w:r>
         <w:t>Logik</w:t>
       </w:r>
       <w:bookmarkEnd w:id="13"/>
     </w:p>
-    <w:p/>
     <w:p>
       <w:pPr>
         <w:pStyle w:val="berschrift2"/>
       </w:pPr>
-      <w:bookmarkStart w:id="14" w:name="_Toc325906859"/>
+      <w:bookmarkStart w:id="14" w:name="_Toc326304820"/>
       <w:r>
         <w:t>Grafik</w:t>
       </w:r>
@@ -1611,13 +1674,7 @@
         <w:t>o</w:t>
       </w:r>
       <w:r>
-        <w:t>der die Initial</w:t>
-      </w:r>
-      <w:r>
-        <w:t>i</w:t>
-      </w:r>
-      <w:r>
-        <w:t>sierung aller Bilder.</w:t>
+        <w:t>der die Initialisierung aller Bilder.</w:t>
       </w:r>
     </w:p>
     <w:p>
@@ -1637,7 +1694,7 @@
       <w:pPr>
         <w:pStyle w:val="berschrift1"/>
       </w:pPr>
-      <w:bookmarkStart w:id="15" w:name="_Toc325906860"/>
+      <w:bookmarkStart w:id="15" w:name="_Toc326304821"/>
       <w:r>
         <w:lastRenderedPageBreak/>
         <w:t>Testvorgehen</w:t>
@@ -1649,7 +1706,7 @@
       <w:pPr>
         <w:pStyle w:val="berschrift1"/>
       </w:pPr>
-      <w:bookmarkStart w:id="16" w:name="_Toc325906861"/>
+      <w:bookmarkStart w:id="16" w:name="_Toc326304822"/>
       <w:r>
         <w:lastRenderedPageBreak/>
         <w:t>Verbesserungen/Zukunft oder so…</w:t>
@@ -1660,7 +1717,7 @@
       <w:pPr>
         <w:pStyle w:val="berschrift1"/>
       </w:pPr>
-      <w:bookmarkStart w:id="17" w:name="_Toc325906862"/>
+      <w:bookmarkStart w:id="17" w:name="_Toc326304823"/>
       <w:r>
         <w:lastRenderedPageBreak/>
         <w:t>Dokumentationsvorgehen</w:t>
@@ -1715,13 +1772,24 @@
       <w:pPr>
         <w:pStyle w:val="berschrift1"/>
       </w:pPr>
-      <w:bookmarkStart w:id="18" w:name="_Toc325906863"/>
+      <w:bookmarkStart w:id="18" w:name="_Toc326304824"/>
+      <w:r>
+        <w:lastRenderedPageBreak/>
+        <w:t>Spielanleitung</w:t>
+      </w:r>
+      <w:bookmarkEnd w:id="18"/>
+    </w:p>
+    <w:p>
+      <w:pPr>
+        <w:pStyle w:val="berschrift1"/>
+      </w:pPr>
+      <w:bookmarkStart w:id="19" w:name="_Toc326304825"/>
       <w:r>
         <w:lastRenderedPageBreak/>
         <w:t>Schlusswort</w:t>
       </w:r>
       <w:bookmarkEnd w:id="8"/>
-      <w:bookmarkEnd w:id="18"/>
+      <w:bookmarkEnd w:id="19"/>
     </w:p>
     <w:p>
       <w:r>
@@ -1757,18 +1825,18 @@
         </w:numPr>
         <w:ind w:left="567"/>
       </w:pPr>
-      <w:bookmarkStart w:id="19" w:name="_Toc323386644"/>
-      <w:bookmarkStart w:id="20" w:name="_Toc323387063"/>
-      <w:bookmarkStart w:id="21" w:name="_Toc323756499"/>
-      <w:bookmarkStart w:id="22" w:name="_Toc325906864"/>
+      <w:bookmarkStart w:id="20" w:name="_Toc323386644"/>
+      <w:bookmarkStart w:id="21" w:name="_Toc323387063"/>
+      <w:bookmarkStart w:id="22" w:name="_Toc323756499"/>
+      <w:bookmarkStart w:id="23" w:name="_Toc326304826"/>
       <w:r>
         <w:lastRenderedPageBreak/>
         <w:t>Anhang</w:t>
       </w:r>
-      <w:bookmarkEnd w:id="19"/>
       <w:bookmarkEnd w:id="20"/>
       <w:bookmarkEnd w:id="21"/>
       <w:bookmarkEnd w:id="22"/>
+      <w:bookmarkEnd w:id="23"/>
     </w:p>
     <w:p>
       <w:pPr>
@@ -1803,7 +1871,7 @@
         </w:numPr>
       </w:pPr>
       <w:r>
-        <w:t>CRC</w:t>
+        <w:t>Structured Designe (CRC)</w:t>
       </w:r>
     </w:p>
     <w:p>
@@ -6943,6 +7011,14 @@
 </file>
 
 <file path=customXml/itemProps1.xml><?xml version="1.0" encoding="utf-8"?>
+<ds:datastoreItem xmlns:ds="http://schemas.openxmlformats.org/officeDocument/2006/customXml" ds:itemID="{674C0995-6535-4967-A6B1-F6C7BDA49A71}">
+  <ds:schemaRefs>
+    <ds:schemaRef ds:uri="http://schemas.openxmlformats.org/officeDocument/2006/bibliography"/>
+  </ds:schemaRefs>
+</ds:datastoreItem>
+</file>
+
+<file path=customXml/itemProps2.xml><?xml version="1.0" encoding="utf-8"?>
 <ds:datastoreItem xmlns:ds="http://schemas.openxmlformats.org/officeDocument/2006/customXml" ds:itemID="{FD1E76E1-F6F7-4C94-BC4E-4F01FC5141B6}">
   <ds:schemaRefs>
     <ds:schemaRef ds:uri="http://schemas.openxmlformats.org/officeDocument/2006/bibliography"/>
@@ -6950,16 +7026,8 @@
 </ds:datastoreItem>
 </file>
 
-<file path=customXml/itemProps2.xml><?xml version="1.0" encoding="utf-8"?>
-<ds:datastoreItem xmlns:ds="http://schemas.openxmlformats.org/officeDocument/2006/customXml" ds:itemID="{674C0995-6535-4967-A6B1-F6C7BDA49A71}">
-  <ds:schemaRefs>
-    <ds:schemaRef ds:uri="http://schemas.openxmlformats.org/officeDocument/2006/bibliography"/>
-  </ds:schemaRefs>
-</ds:datastoreItem>
-</file>
-
 <file path=customXml/itemProps3.xml><?xml version="1.0" encoding="utf-8"?>
-<ds:datastoreItem xmlns:ds="http://schemas.openxmlformats.org/officeDocument/2006/customXml" ds:itemID="{6B5B20F8-7CED-46D6-A937-7877CADD4781}">
+<ds:datastoreItem xmlns:ds="http://schemas.openxmlformats.org/officeDocument/2006/customXml" ds:itemID="{5F8133FF-C326-4E64-A5C7-F8F27EFF1F7C}">
   <ds:schemaRefs>
     <ds:schemaRef ds:uri="http://schemas.openxmlformats.org/officeDocument/2006/bibliography"/>
   </ds:schemaRefs>
@@ -6967,6 +7035,14 @@
 </file>
 
 <file path=customXml/itemProps4.xml><?xml version="1.0" encoding="utf-8"?>
+<ds:datastoreItem xmlns:ds="http://schemas.openxmlformats.org/officeDocument/2006/customXml" ds:itemID="{70802E4F-1EE2-4C6D-A4BD-B8A376DC0028}">
+  <ds:schemaRefs>
+    <ds:schemaRef ds:uri="http://schemas.openxmlformats.org/officeDocument/2006/bibliography"/>
+  </ds:schemaRefs>
+</ds:datastoreItem>
+</file>
+
+<file path=customXml/itemProps5.xml><?xml version="1.0" encoding="utf-8"?>
 <ds:datastoreItem xmlns:ds="http://schemas.openxmlformats.org/officeDocument/2006/customXml" ds:itemID="{8E12D4CE-ECA5-4F7D-B796-B6CC78DF8BF4}">
   <ds:schemaRefs>
     <ds:schemaRef ds:uri="http://schemas.openxmlformats.org/officeDocument/2006/bibliography"/>
@@ -6974,16 +7050,8 @@
 </ds:datastoreItem>
 </file>
 
-<file path=customXml/itemProps5.xml><?xml version="1.0" encoding="utf-8"?>
-<ds:datastoreItem xmlns:ds="http://schemas.openxmlformats.org/officeDocument/2006/customXml" ds:itemID="{70802E4F-1EE2-4C6D-A4BD-B8A376DC0028}">
-  <ds:schemaRefs>
-    <ds:schemaRef ds:uri="http://schemas.openxmlformats.org/officeDocument/2006/bibliography"/>
-  </ds:schemaRefs>
-</ds:datastoreItem>
-</file>
-
 <file path=customXml/itemProps6.xml><?xml version="1.0" encoding="utf-8"?>
-<ds:datastoreItem xmlns:ds="http://schemas.openxmlformats.org/officeDocument/2006/customXml" ds:itemID="{5F8133FF-C326-4E64-A5C7-F8F27EFF1F7C}">
+<ds:datastoreItem xmlns:ds="http://schemas.openxmlformats.org/officeDocument/2006/customXml" ds:itemID="{C2C018BF-A82F-4D8D-8425-66106225135F}">
   <ds:schemaRefs>
     <ds:schemaRef ds:uri="http://schemas.openxmlformats.org/officeDocument/2006/bibliography"/>
   </ds:schemaRefs>
@@ -6991,7 +7059,7 @@
 </file>
 
 <file path=customXml/itemProps7.xml><?xml version="1.0" encoding="utf-8"?>
-<ds:datastoreItem xmlns:ds="http://schemas.openxmlformats.org/officeDocument/2006/customXml" ds:itemID="{A99161ED-762B-4C16-8259-C28D052A4FEA}">
+<ds:datastoreItem xmlns:ds="http://schemas.openxmlformats.org/officeDocument/2006/customXml" ds:itemID="{03D5D3A6-394D-479B-9372-1E046F710530}">
   <ds:schemaRefs>
     <ds:schemaRef ds:uri="http://schemas.openxmlformats.org/officeDocument/2006/bibliography"/>
   </ds:schemaRefs>
@@ -6999,7 +7067,7 @@
 </file>
 
 <file path=customXml/itemProps8.xml><?xml version="1.0" encoding="utf-8"?>
-<ds:datastoreItem xmlns:ds="http://schemas.openxmlformats.org/officeDocument/2006/customXml" ds:itemID="{EA0391D6-73EF-4E2E-A451-34AD275D7EEB}">
+<ds:datastoreItem xmlns:ds="http://schemas.openxmlformats.org/officeDocument/2006/customXml" ds:itemID="{3B8F7474-F1F5-4F12-B313-93B2A1661A7E}">
   <ds:schemaRefs>
     <ds:schemaRef ds:uri="http://schemas.openxmlformats.org/officeDocument/2006/bibliography"/>
   </ds:schemaRefs>

</xml_diff>